<commit_message>
Feat: finalizando as medidas e os gráficos. Falta estilizar agora
</commit_message>
<xml_diff>
--- a/Exercícios Projeto.docx
+++ b/Exercícios Projeto.docx
@@ -1239,6 +1239,15 @@
         <w:lastRenderedPageBreak/>
         <w:t>Criar uma tabela com NomeCliente, Data da ultima Compra e Dias desde a ultima compra</w:t>
       </w:r>
+      <w:r>
+        <w:rPr>
+          <w:rFonts w:ascii="Arial" w:hAnsi="Arial" w:cs="Arial"/>
+          <w:sz w:val="24"/>
+          <w:szCs w:val="24"/>
+          <w:lang w:val="pt-BR"/>
+        </w:rPr>
+        <w:t xml:space="preserve"> - Feito</w:t>
+      </w:r>
     </w:p>
     <w:p>
       <w:pPr>
@@ -1283,6 +1292,15 @@
         </w:rPr>
         <w:t>mo do exercício acima por Vendas de Fabricante</w:t>
       </w:r>
+      <w:r>
+        <w:rPr>
+          <w:rFonts w:ascii="Arial" w:hAnsi="Arial" w:cs="Arial"/>
+          <w:sz w:val="24"/>
+          <w:szCs w:val="24"/>
+          <w:lang w:val="pt-BR"/>
+        </w:rPr>
+        <w:t xml:space="preserve"> - Feito</w:t>
+      </w:r>
     </w:p>
     <w:p>
       <w:pPr>
@@ -1326,6 +1344,15 @@
           <w:lang w:val="pt-BR"/>
         </w:rPr>
         <w:t>riar funcoes DATESINPERIOD da media dos ultimos 3, 6 e 12 meses de vendas</w:t>
+      </w:r>
+      <w:r>
+        <w:rPr>
+          <w:rFonts w:ascii="Arial" w:hAnsi="Arial" w:cs="Arial"/>
+          <w:sz w:val="24"/>
+          <w:szCs w:val="24"/>
+          <w:lang w:val="pt-BR"/>
+        </w:rPr>
+        <w:t xml:space="preserve"> - Feito</w:t>
       </w:r>
     </w:p>
     <w:p>

</xml_diff>